<commit_message>
Resume and tech added
</commit_message>
<xml_diff>
--- a/public/RahulManglaFullStackDev.docx
+++ b/public/RahulManglaFullStackDev.docx
@@ -47,25 +47,7 @@
           <w:b w:val="0"/>
           <w:szCs w:val="22"/>
         </w:rPr>
-        <w:t>M</w:t>
-      </w:r>
-      <w:r>
-        <w:rPr>
-          <w:rStyle w:val="CharAttribute1"/>
-          <w:rFonts w:asciiTheme="minorHAnsi" w:eastAsia="Batang" w:hAnsiTheme="minorHAnsi" w:cstheme="minorHAnsi"/>
-          <w:b w:val="0"/>
-          <w:szCs w:val="22"/>
-        </w:rPr>
-        <w:t>angla</w:t>
-      </w:r>
-      <w:r>
-        <w:rPr>
-          <w:rStyle w:val="CharAttribute1"/>
-          <w:rFonts w:asciiTheme="minorHAnsi" w:eastAsia="Batang" w:hAnsiTheme="minorHAnsi" w:cstheme="minorHAnsi"/>
-          <w:b w:val="0"/>
-          <w:szCs w:val="22"/>
-        </w:rPr>
-        <w:t>024</w:t>
+        <w:t>5rahulmangla</w:t>
       </w:r>
       <w:r>
         <w:rPr>
@@ -236,7 +218,7 @@
               </wp:anchor>
             </w:drawing>
           </mc:Choice>
-          <mc:Fallback xmlns:a="http://schemas.openxmlformats.org/drawingml/2006/main" xmlns:a14="http://schemas.microsoft.com/office/drawing/2010/main" xmlns:wp14="http://schemas.microsoft.com/office/word/2010/wordml">
+          <mc:Fallback xmlns:wp14="http://schemas.microsoft.com/office/word/2010/wordml" xmlns:a14="http://schemas.microsoft.com/office/drawing/2010/main" xmlns:a="http://schemas.openxmlformats.org/drawingml/2006/main">
             <w:pict w14:anchorId="3D05D584">
               <v:rect id="Rectangle 2" style="position:absolute;margin-left:133pt;margin-top:143pt;width:1pt;height:0;z-index:251656704;visibility:visible;mso-wrap-style:square;mso-width-percent:0;mso-height-percent:0;mso-wrap-distance-left:9pt;mso-wrap-distance-top:0;mso-wrap-distance-right:9pt;mso-wrap-distance-bottom:0;mso-position-horizontal:absolute;mso-position-horizontal-relative:page;mso-position-vertical:absolute;mso-position-vertical-relative:page;mso-width-percent:0;mso-height-percent:0;mso-width-relative:page;mso-height-relative:page;v-text-anchor:top" alt="PenDraw 1" o:spid="_x0000_s1026" filled="f" stroked="f" w14:anchorId="3F4062CC" o:gfxdata="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">
                 <o:lock v:ext="edit" selection="t"/>
@@ -437,7 +419,7 @@
               </wp:anchor>
             </w:drawing>
           </mc:Choice>
-          <mc:Fallback xmlns:a="http://schemas.openxmlformats.org/drawingml/2006/main" xmlns:a14="http://schemas.microsoft.com/office/drawing/2010/main" xmlns:wp14="http://schemas.microsoft.com/office/word/2010/wordml">
+          <mc:Fallback xmlns:wp14="http://schemas.microsoft.com/office/word/2010/wordml" xmlns:a14="http://schemas.microsoft.com/office/drawing/2010/main" xmlns:a="http://schemas.openxmlformats.org/drawingml/2006/main">
             <w:pict w14:anchorId="733615AF">
               <v:rect id="Rectangle 3" style="position:absolute;margin-left:172pt;margin-top:186pt;width:1pt;height:1pt;z-index:251657728;visibility:visible;mso-wrap-style:square;mso-width-percent:0;mso-height-percent:0;mso-wrap-distance-left:9pt;mso-wrap-distance-top:0;mso-wrap-distance-right:9pt;mso-wrap-distance-bottom:0;mso-position-horizontal:absolute;mso-position-horizontal-relative:page;mso-position-vertical:absolute;mso-position-vertical-relative:page;mso-width-percent:0;mso-height-percent:0;mso-width-relative:page;mso-height-relative:page;v-text-anchor:top" alt="PenDraw 2" o:spid="_x0000_s1026" filled="f" stroked="f" w14:anchorId="22B18147" o:gfxdata="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">
                 <o:lock v:ext="edit" selection="t"/>
@@ -554,7 +536,7 @@
               </wp:anchor>
             </w:drawing>
           </mc:Choice>
-          <mc:Fallback xmlns:a="http://schemas.openxmlformats.org/drawingml/2006/main" xmlns:a14="http://schemas.microsoft.com/office/drawing/2010/main" xmlns:wp14="http://schemas.microsoft.com/office/word/2010/wordml">
+          <mc:Fallback xmlns:wp14="http://schemas.microsoft.com/office/word/2010/wordml" xmlns:a14="http://schemas.microsoft.com/office/drawing/2010/main" xmlns:a="http://schemas.openxmlformats.org/drawingml/2006/main">
             <w:pict w14:anchorId="1DFDEE9E">
               <v:rect id="Rectangle 4" style="position:absolute;margin-left:152pt;margin-top:222pt;width:1pt;height:1pt;z-index:251658752;visibility:visible;mso-wrap-style:square;mso-width-percent:0;mso-height-percent:0;mso-wrap-distance-left:9pt;mso-wrap-distance-top:0;mso-wrap-distance-right:9pt;mso-wrap-distance-bottom:0;mso-position-horizontal:absolute;mso-position-horizontal-relative:page;mso-position-vertical:absolute;mso-position-vertical-relative:page;mso-width-percent:0;mso-height-percent:0;mso-width-relative:page;mso-height-relative:page;v-text-anchor:top" alt="PenDraw 3" o:spid="_x0000_s1026" filled="f" stroked="f" w14:anchorId="07D7C83D" o:gfxdata="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">
                 <o:lock v:ext="edit" selection="t"/>
@@ -579,16 +561,7 @@
           <w:b/>
           <w:szCs w:val="22"/>
         </w:rPr>
-        <w:t>Wipro</w:t>
-      </w:r>
-      <w:r>
-        <w:rPr>
-          <w:rStyle w:val="CharAttribute3"/>
-          <w:rFonts w:asciiTheme="minorHAnsi" w:eastAsia="Batang" w:hAnsiTheme="minorHAnsi" w:cstheme="minorHAnsi"/>
-          <w:b/>
-          <w:szCs w:val="22"/>
-        </w:rPr>
-        <w:t xml:space="preserve"> Limited</w:t>
+        <w:t>Capgemini</w:t>
       </w:r>
       <w:r>
         <w:rPr>
@@ -669,90 +642,6 @@
           <w:rFonts w:asciiTheme="minorHAnsi" w:eastAsia="Batang" w:hAnsiTheme="minorHAnsi" w:cstheme="minorHAnsi"/>
         </w:rPr>
         <w:t xml:space="preserve"> in software development, analysis, design, unit testing.                          </w:t>
-      </w:r>
-    </w:p>
-    <w:p>
-      <w:pPr>
-        <w:pStyle w:val="ListParagraph"/>
-        <w:numPr>
-          <w:ilvl w:val="0"/>
-          <w:numId w:val="1"/>
-        </w:numPr>
-        <w:tabs>
-          <w:tab w:val="left" w:pos="360"/>
-          <w:tab w:val="left" w:pos="400"/>
-        </w:tabs>
-        <w:spacing w:line="240" w:lineRule="auto"/>
-        <w:ind w:left="360" w:hanging="360"/>
-        <w:rPr>
-          <w:rStyle w:val="CharAttribute3"/>
-          <w:rFonts w:asciiTheme="minorHAnsi" w:eastAsia="Batang" w:hAnsiTheme="minorHAnsi" w:cstheme="minorHAnsi"/>
-          <w:szCs w:val="22"/>
-        </w:rPr>
-      </w:pPr>
-      <w:r>
-        <w:rPr>
-          <w:rStyle w:val="CharAttribute3"/>
-          <w:rFonts w:asciiTheme="minorHAnsi" w:eastAsia="Batang" w:hAnsiTheme="minorHAnsi" w:cstheme="minorHAnsi"/>
-          <w:szCs w:val="22"/>
-        </w:rPr>
-        <w:t xml:space="preserve">My main area of experience has been </w:t>
-      </w:r>
-      <w:r>
-        <w:rPr>
-          <w:rStyle w:val="CharAttribute3"/>
-          <w:rFonts w:asciiTheme="minorHAnsi" w:eastAsia="Batang" w:hAnsiTheme="minorHAnsi" w:cstheme="minorHAnsi"/>
-          <w:szCs w:val="22"/>
-        </w:rPr>
-        <w:t xml:space="preserve">delivery of new features using java, spring </w:t>
-      </w:r>
-      <w:r>
-        <w:rPr>
-          <w:rStyle w:val="CharAttribute3"/>
-          <w:rFonts w:asciiTheme="minorHAnsi" w:eastAsia="Batang" w:hAnsiTheme="minorHAnsi" w:cstheme="minorHAnsi"/>
-          <w:szCs w:val="22"/>
-        </w:rPr>
-        <w:t xml:space="preserve">boot, </w:t>
-      </w:r>
-      <w:r>
-        <w:rPr>
-          <w:rStyle w:val="CharAttribute3"/>
-          <w:rFonts w:asciiTheme="minorHAnsi" w:eastAsia="Batang" w:hAnsiTheme="minorHAnsi" w:cstheme="minorHAnsi"/>
-          <w:szCs w:val="22"/>
-        </w:rPr>
-        <w:t xml:space="preserve">microservices and </w:t>
-      </w:r>
-      <w:r>
-        <w:rPr>
-          <w:rStyle w:val="CharAttribute3"/>
-          <w:rFonts w:asciiTheme="minorHAnsi" w:eastAsia="Batang" w:hAnsiTheme="minorHAnsi" w:cstheme="minorHAnsi"/>
-          <w:szCs w:val="22"/>
-        </w:rPr>
-        <w:t>react</w:t>
-      </w:r>
-      <w:r>
-        <w:rPr>
-          <w:rStyle w:val="CharAttribute3"/>
-          <w:rFonts w:asciiTheme="minorHAnsi" w:eastAsia="Batang" w:hAnsiTheme="minorHAnsi" w:cstheme="minorHAnsi"/>
-          <w:szCs w:val="22"/>
-        </w:rPr>
-        <w:t xml:space="preserve"> </w:t>
-      </w:r>
-      <w:r>
-        <w:rPr>
-          <w:rStyle w:val="CharAttribute3"/>
-          <w:rFonts w:asciiTheme="minorHAnsi" w:eastAsia="Batang" w:hAnsiTheme="minorHAnsi" w:cstheme="minorHAnsi"/>
-          <w:szCs w:val="22"/>
-        </w:rPr>
-        <w:t>JS</w:t>
-      </w:r>
-      <w:r>
-        <w:rPr>
-          <w:rStyle w:val="CharAttribute3"/>
-          <w:rFonts w:asciiTheme="minorHAnsi" w:eastAsia="Batang" w:hAnsiTheme="minorHAnsi" w:cstheme="minorHAnsi"/>
-          <w:szCs w:val="22"/>
-        </w:rPr>
-        <w:t>.</w:t>
       </w:r>
     </w:p>
     <w:p>
@@ -1673,26 +1562,16 @@
                 <w:rFonts w:asciiTheme="minorHAnsi" w:eastAsia="Batang" w:hAnsiTheme="minorHAnsi" w:cstheme="minorHAnsi"/>
                 <w:szCs w:val="22"/>
               </w:rPr>
-              <w:t xml:space="preserve"> </w:t>
-            </w:r>
-            <w:proofErr w:type="gramStart"/>
+              <w:t xml:space="preserve"> Limited</w:t>
+            </w:r>
             <w:r>
               <w:rPr>
                 <w:rStyle w:val="CharAttribute1"/>
                 <w:rFonts w:asciiTheme="minorHAnsi" w:eastAsia="Batang" w:hAnsiTheme="minorHAnsi" w:cstheme="minorHAnsi"/>
                 <w:szCs w:val="22"/>
               </w:rPr>
-              <w:t>Limited</w:t>
-            </w:r>
-            <w:r>
-              <w:rPr>
-                <w:rStyle w:val="CharAttribute1"/>
-                <w:rFonts w:asciiTheme="minorHAnsi" w:eastAsia="Batang" w:hAnsiTheme="minorHAnsi" w:cstheme="minorHAnsi"/>
-                <w:szCs w:val="22"/>
-              </w:rPr>
               <w:t>(</w:t>
             </w:r>
-            <w:proofErr w:type="gramEnd"/>
             <w:r>
               <w:rPr>
                 <w:rFonts w:asciiTheme="minorHAnsi" w:hAnsiTheme="minorHAnsi" w:cstheme="minorHAnsi"/>
@@ -1700,7 +1579,16 @@
                 <w:sz w:val="22"/>
                 <w:szCs w:val="22"/>
               </w:rPr>
-              <w:t>28-FEB-2022- Current Date</w:t>
+              <w:t xml:space="preserve">FEB-2022- </w:t>
+            </w:r>
+            <w:r>
+              <w:rPr>
+                <w:rFonts w:asciiTheme="minorHAnsi" w:hAnsiTheme="minorHAnsi" w:cstheme="minorHAnsi"/>
+                <w:b/>
+                <w:sz w:val="22"/>
+                <w:szCs w:val="22"/>
+              </w:rPr>
+              <w:t>July-2025</w:t>
             </w:r>
             <w:r>
               <w:rPr>
@@ -2002,7 +1890,6 @@
                 <w:rFonts w:asciiTheme="minorHAnsi" w:eastAsia="Batang" w:hAnsiTheme="minorHAnsi" w:cstheme="minorHAnsi"/>
                 <w:szCs w:val="22"/>
               </w:rPr>
-              <w:lastRenderedPageBreak/>
               <w:t>Role</w:t>
             </w:r>
           </w:p>
@@ -2039,18 +1926,24 @@
                 <w:rFonts w:asciiTheme="minorHAnsi" w:eastAsia="Batang" w:hAnsiTheme="minorHAnsi" w:cstheme="minorHAnsi"/>
                 <w:szCs w:val="22"/>
               </w:rPr>
-              <w:t xml:space="preserve">Tech </w:t>
-            </w:r>
-            <w:proofErr w:type="gramStart"/>
-            <w:r>
-              <w:rPr>
-                <w:rStyle w:val="CharAttribute3"/>
-                <w:rFonts w:asciiTheme="minorHAnsi" w:eastAsia="Batang" w:hAnsiTheme="minorHAnsi" w:cstheme="minorHAnsi"/>
-                <w:szCs w:val="22"/>
-              </w:rPr>
-              <w:t>Lead</w:t>
-            </w:r>
-            <w:proofErr w:type="gramEnd"/>
+              <w:t>Tech</w:t>
+            </w:r>
+            <w:r>
+              <w:rPr>
+                <w:rStyle w:val="CharAttribute3"/>
+                <w:rFonts w:asciiTheme="minorHAnsi" w:eastAsia="Batang" w:hAnsiTheme="minorHAnsi" w:cstheme="minorHAnsi"/>
+                <w:szCs w:val="22"/>
+              </w:rPr>
+              <w:t xml:space="preserve"> L</w:t>
+            </w:r>
+            <w:r>
+              <w:rPr>
+                <w:rStyle w:val="CharAttribute3"/>
+                <w:rFonts w:asciiTheme="minorHAnsi" w:eastAsia="Batang" w:hAnsiTheme="minorHAnsi" w:cstheme="minorHAnsi"/>
+                <w:szCs w:val="22"/>
+              </w:rPr>
+              <w:t>ead</w:t>
+            </w:r>
           </w:p>
         </w:tc>
       </w:tr>
@@ -2087,6 +1980,7 @@
                 <w:rFonts w:asciiTheme="minorHAnsi" w:eastAsia="Batang" w:hAnsiTheme="minorHAnsi" w:cstheme="minorHAnsi"/>
                 <w:szCs w:val="22"/>
               </w:rPr>
+              <w:lastRenderedPageBreak/>
               <w:t xml:space="preserve">Responsibility  </w:t>
             </w:r>
           </w:p>
@@ -3147,16 +3041,7 @@
                 <w:sz w:val="22"/>
                 <w:szCs w:val="22"/>
               </w:rPr>
-              <w:t xml:space="preserve"> (images, videos, </w:t>
-            </w:r>
-            <w:r>
-              <w:rPr>
-                <w:rFonts w:asciiTheme="minorHAnsi" w:eastAsia="Times New Roman" w:hAnsiTheme="minorHAnsi" w:cstheme="minorHAnsi"/>
-                <w:sz w:val="22"/>
-                <w:szCs w:val="22"/>
-              </w:rPr>
-              <w:lastRenderedPageBreak/>
-              <w:t>documents) to enrich vehicle press releases.</w:t>
+              <w:t xml:space="preserve"> (images, videos, documents) to enrich vehicle press releases.</w:t>
             </w:r>
           </w:p>
           <w:p>
@@ -3177,6 +3062,7 @@
                 <w:rFonts w:asciiTheme="minorHAnsi" w:eastAsia="Batang" w:hAnsiTheme="minorHAnsi" w:cstheme="minorHAnsi"/>
                 <w:szCs w:val="22"/>
               </w:rPr>
+              <w:lastRenderedPageBreak/>
               <w:t>Built responsive and dynamic UI pages using their in-house components library using React JS.</w:t>
             </w:r>
           </w:p>
@@ -3579,16 +3465,7 @@
                 <w:rFonts w:asciiTheme="minorHAnsi" w:eastAsia="Batang" w:hAnsiTheme="minorHAnsi" w:cstheme="minorHAnsi"/>
                 <w:szCs w:val="22"/>
               </w:rPr>
-              <w:t xml:space="preserve">, </w:t>
-            </w:r>
-            <w:proofErr w:type="gramStart"/>
-            <w:r>
-              <w:rPr>
-                <w:rStyle w:val="CharAttribute3"/>
-                <w:rFonts w:asciiTheme="minorHAnsi" w:eastAsia="Batang" w:hAnsiTheme="minorHAnsi" w:cstheme="minorHAnsi"/>
-                <w:szCs w:val="22"/>
-              </w:rPr>
-              <w:t>Pune</w:t>
+              <w:t>, Pune</w:t>
             </w:r>
             <w:r>
               <w:rPr>
@@ -3598,7 +3475,6 @@
               </w:rPr>
               <w:t>(</w:t>
             </w:r>
-            <w:proofErr w:type="gramEnd"/>
             <w:r>
               <w:rPr>
                 <w:rFonts w:asciiTheme="minorHAnsi" w:hAnsiTheme="minorHAnsi" w:cstheme="minorHAnsi"/>
@@ -3890,25 +3766,7 @@
                 <w:rFonts w:asciiTheme="minorHAnsi" w:eastAsia="Batang" w:hAnsiTheme="minorHAnsi" w:cstheme="minorHAnsi"/>
                 <w:szCs w:val="22"/>
               </w:rPr>
-              <w:t xml:space="preserve">. Oscar project </w:t>
-            </w:r>
-            <w:proofErr w:type="gramStart"/>
-            <w:r>
-              <w:rPr>
-                <w:rStyle w:val="CharAttribute3"/>
-                <w:rFonts w:asciiTheme="minorHAnsi" w:eastAsia="Batang" w:hAnsiTheme="minorHAnsi" w:cstheme="minorHAnsi"/>
-                <w:szCs w:val="22"/>
-              </w:rPr>
-              <w:t>hold</w:t>
-            </w:r>
-            <w:proofErr w:type="gramEnd"/>
-            <w:r>
-              <w:rPr>
-                <w:rStyle w:val="CharAttribute3"/>
-                <w:rFonts w:asciiTheme="minorHAnsi" w:eastAsia="Batang" w:hAnsiTheme="minorHAnsi" w:cstheme="minorHAnsi"/>
-                <w:szCs w:val="22"/>
-              </w:rPr>
-              <w:t xml:space="preserve"> the data of new costumers. </w:t>
+              <w:t xml:space="preserve">. Oscar project hold the data of new costumers. </w:t>
             </w:r>
           </w:p>
         </w:tc>
@@ -4428,7 +4286,6 @@
           <w:rFonts w:asciiTheme="minorHAnsi" w:eastAsia="Batang" w:hAnsiTheme="minorHAnsi" w:cstheme="minorHAnsi"/>
           <w:szCs w:val="22"/>
         </w:rPr>
-        <w:lastRenderedPageBreak/>
         <w:t xml:space="preserve">  </w:t>
       </w:r>
       <w:r>
@@ -4525,6 +4382,7 @@
                 <w:rFonts w:asciiTheme="minorHAnsi" w:eastAsia="Batang" w:hAnsiTheme="minorHAnsi" w:cstheme="minorHAnsi"/>
                 <w:szCs w:val="22"/>
               </w:rPr>
+              <w:lastRenderedPageBreak/>
               <w:t>Client</w:t>
             </w:r>
           </w:p>
@@ -4733,16 +4591,7 @@
                 <w:rFonts w:asciiTheme="minorHAnsi" w:eastAsia="Batang" w:hAnsiTheme="minorHAnsi" w:cstheme="minorHAnsi"/>
                 <w:szCs w:val="22"/>
               </w:rPr>
-              <w:t xml:space="preserve">Infosys Limited, </w:t>
-            </w:r>
-            <w:proofErr w:type="gramStart"/>
-            <w:r>
-              <w:rPr>
-                <w:rStyle w:val="CharAttribute3"/>
-                <w:rFonts w:asciiTheme="minorHAnsi" w:eastAsia="Batang" w:hAnsiTheme="minorHAnsi" w:cstheme="minorHAnsi"/>
-                <w:szCs w:val="22"/>
-              </w:rPr>
-              <w:t>Pune</w:t>
+              <w:t>Infosys Limited, Pune</w:t>
             </w:r>
             <w:r>
               <w:rPr>
@@ -4752,7 +4601,6 @@
               </w:rPr>
               <w:t>(</w:t>
             </w:r>
-            <w:proofErr w:type="gramEnd"/>
             <w:r>
               <w:rPr>
                 <w:rFonts w:asciiTheme="minorHAnsi" w:hAnsiTheme="minorHAnsi" w:cstheme="minorHAnsi"/>
@@ -5421,7 +5269,6 @@
         </w:rPr>
         <w:t>Project-</w:t>
       </w:r>
-      <w:proofErr w:type="gramStart"/>
       <w:r>
         <w:rPr>
           <w:rStyle w:val="CharAttribute9"/>
@@ -5438,17 +5285,7 @@
           <w:szCs w:val="24"/>
           <w:u w:color="FFFFFF"/>
         </w:rPr>
-        <w:t xml:space="preserve"> :</w:t>
-      </w:r>
-      <w:proofErr w:type="gramEnd"/>
-      <w:r>
-        <w:rPr>
-          <w:rStyle w:val="CharAttribute9"/>
-          <w:rFonts w:asciiTheme="minorHAnsi" w:eastAsia="Batang" w:hAnsiTheme="minorHAnsi" w:cstheme="minorHAnsi"/>
-          <w:szCs w:val="24"/>
-          <w:u w:color="FFFFFF"/>
-        </w:rPr>
-        <w:t xml:space="preserve"> </w:t>
+        <w:t xml:space="preserve"> : </w:t>
       </w:r>
       <w:r>
         <w:rPr>
@@ -5708,16 +5545,7 @@
                 <w:rFonts w:asciiTheme="minorHAnsi" w:eastAsia="Batang" w:hAnsiTheme="minorHAnsi" w:cstheme="minorHAnsi"/>
                 <w:szCs w:val="22"/>
               </w:rPr>
-              <w:t xml:space="preserve">Cognizant Technology Solutions, </w:t>
-            </w:r>
-            <w:proofErr w:type="gramStart"/>
-            <w:r>
-              <w:rPr>
-                <w:rStyle w:val="CharAttribute3"/>
-                <w:rFonts w:asciiTheme="minorHAnsi" w:eastAsia="Batang" w:hAnsiTheme="minorHAnsi" w:cstheme="minorHAnsi"/>
-                <w:szCs w:val="22"/>
-              </w:rPr>
-              <w:t>Pune</w:t>
+              <w:t>Cognizant Technology Solutions, Pune</w:t>
             </w:r>
             <w:r>
               <w:rPr>
@@ -5727,7 +5555,6 @@
               </w:rPr>
               <w:t>(</w:t>
             </w:r>
-            <w:proofErr w:type="gramEnd"/>
             <w:r>
               <w:rPr>
                 <w:rFonts w:asciiTheme="minorHAnsi" w:hAnsiTheme="minorHAnsi" w:cstheme="minorHAnsi"/>
@@ -5832,43 +5659,7 @@
                 <w:rFonts w:asciiTheme="minorHAnsi" w:eastAsia="Batang" w:hAnsiTheme="minorHAnsi" w:cstheme="minorHAnsi"/>
                 <w:szCs w:val="22"/>
               </w:rPr>
-              <w:t xml:space="preserve"> </w:t>
-            </w:r>
-            <w:proofErr w:type="gramStart"/>
-            <w:r>
-              <w:rPr>
-                <w:rStyle w:val="CharAttribute3"/>
-                <w:rFonts w:asciiTheme="minorHAnsi" w:eastAsia="Batang" w:hAnsiTheme="minorHAnsi" w:cstheme="minorHAnsi"/>
-                <w:szCs w:val="22"/>
-              </w:rPr>
-              <w:t>on the basis of</w:t>
-            </w:r>
-            <w:proofErr w:type="gramEnd"/>
-            <w:r>
-              <w:rPr>
-                <w:rStyle w:val="CharAttribute3"/>
-                <w:rFonts w:asciiTheme="minorHAnsi" w:eastAsia="Batang" w:hAnsiTheme="minorHAnsi" w:cstheme="minorHAnsi"/>
-                <w:szCs w:val="22"/>
-              </w:rPr>
-              <w:t xml:space="preserve"> their location and their role in the company </w:t>
-            </w:r>
-            <w:proofErr w:type="gramStart"/>
-            <w:r>
-              <w:rPr>
-                <w:rStyle w:val="CharAttribute3"/>
-                <w:rFonts w:asciiTheme="minorHAnsi" w:eastAsia="Batang" w:hAnsiTheme="minorHAnsi" w:cstheme="minorHAnsi"/>
-                <w:szCs w:val="22"/>
-              </w:rPr>
-              <w:t>in order to</w:t>
-            </w:r>
-            <w:proofErr w:type="gramEnd"/>
-            <w:r>
-              <w:rPr>
-                <w:rStyle w:val="CharAttribute3"/>
-                <w:rFonts w:asciiTheme="minorHAnsi" w:eastAsia="Batang" w:hAnsiTheme="minorHAnsi" w:cstheme="minorHAnsi"/>
-                <w:szCs w:val="22"/>
-              </w:rPr>
-              <w:t xml:space="preserve"> maintain the core knowledge of the domain. Employee gets certified after the completion of their modules assigned by the Admin.</w:t>
+              <w:t xml:space="preserve"> on the basis of their location and their role in the company in order to maintain the core knowledge of the domain. Employee gets certified after the completion of their modules assigned by the Admin.</w:t>
             </w:r>
           </w:p>
         </w:tc>
@@ -5906,7 +5697,6 @@
                 <w:rFonts w:asciiTheme="minorHAnsi" w:eastAsia="Batang" w:hAnsiTheme="minorHAnsi" w:cstheme="minorHAnsi"/>
                 <w:szCs w:val="22"/>
               </w:rPr>
-              <w:lastRenderedPageBreak/>
               <w:t>Role</w:t>
             </w:r>
           </w:p>
@@ -5981,6 +5771,7 @@
                 <w:rFonts w:asciiTheme="minorHAnsi" w:eastAsia="Batang" w:hAnsiTheme="minorHAnsi" w:cstheme="minorHAnsi"/>
                 <w:szCs w:val="22"/>
               </w:rPr>
+              <w:lastRenderedPageBreak/>
               <w:t xml:space="preserve">Responsibility  </w:t>
             </w:r>
           </w:p>
@@ -6056,33 +5847,15 @@
                 <w:rFonts w:asciiTheme="minorHAnsi" w:eastAsia="Batang" w:hAnsiTheme="minorHAnsi" w:cstheme="minorHAnsi"/>
                 <w:szCs w:val="22"/>
               </w:rPr>
-              <w:t xml:space="preserve">lved in coding for DAO, </w:t>
-            </w:r>
-            <w:proofErr w:type="gramStart"/>
-            <w:r>
-              <w:rPr>
-                <w:rStyle w:val="CharAttribute3"/>
-                <w:rFonts w:asciiTheme="minorHAnsi" w:eastAsia="Batang" w:hAnsiTheme="minorHAnsi" w:cstheme="minorHAnsi"/>
-                <w:szCs w:val="22"/>
-              </w:rPr>
-              <w:t>DaoImpl ,</w:t>
-            </w:r>
-            <w:r>
-              <w:rPr>
-                <w:rStyle w:val="CharAttribute3"/>
-                <w:rFonts w:asciiTheme="minorHAnsi" w:eastAsia="Batang" w:hAnsiTheme="minorHAnsi" w:cstheme="minorHAnsi"/>
-                <w:szCs w:val="22"/>
-              </w:rPr>
-              <w:t>Controllers</w:t>
-            </w:r>
-            <w:proofErr w:type="gramEnd"/>
-            <w:r>
-              <w:rPr>
-                <w:rStyle w:val="CharAttribute3"/>
-                <w:rFonts w:asciiTheme="minorHAnsi" w:eastAsia="Batang" w:hAnsiTheme="minorHAnsi" w:cstheme="minorHAnsi"/>
-                <w:szCs w:val="22"/>
-              </w:rPr>
-              <w:t xml:space="preserve"> and XML.</w:t>
+              <w:t>lved in coding for DAO, DaoImpl ,</w:t>
+            </w:r>
+            <w:r>
+              <w:rPr>
+                <w:rStyle w:val="CharAttribute3"/>
+                <w:rFonts w:asciiTheme="minorHAnsi" w:eastAsia="Batang" w:hAnsiTheme="minorHAnsi" w:cstheme="minorHAnsi"/>
+                <w:szCs w:val="22"/>
+              </w:rPr>
+              <w:t>Controllers and XML.</w:t>
             </w:r>
           </w:p>
           <w:p>
@@ -6237,7 +6010,6 @@
         </w:rPr>
         <w:t>Project-</w:t>
       </w:r>
-      <w:proofErr w:type="gramStart"/>
       <w:r>
         <w:rPr>
           <w:rStyle w:val="CharAttribute9"/>
@@ -6265,7 +6037,6 @@
         </w:rPr>
         <w:t>:</w:t>
       </w:r>
-      <w:proofErr w:type="gramEnd"/>
       <w:r>
         <w:rPr>
           <w:rStyle w:val="CharAttribute10"/>
@@ -6529,16 +6300,7 @@
                 <w:rFonts w:asciiTheme="minorHAnsi" w:eastAsia="Batang" w:hAnsiTheme="minorHAnsi" w:cstheme="minorHAnsi"/>
                 <w:szCs w:val="22"/>
               </w:rPr>
-              <w:t xml:space="preserve">Cognizant Technology Solutions, </w:t>
-            </w:r>
-            <w:proofErr w:type="gramStart"/>
-            <w:r>
-              <w:rPr>
-                <w:rStyle w:val="CharAttribute3"/>
-                <w:rFonts w:asciiTheme="minorHAnsi" w:eastAsia="Batang" w:hAnsiTheme="minorHAnsi" w:cstheme="minorHAnsi"/>
-                <w:szCs w:val="22"/>
-              </w:rPr>
-              <w:t>Chennai</w:t>
+              <w:t>Cognizant Technology Solutions, Chennai</w:t>
             </w:r>
             <w:r>
               <w:rPr>
@@ -6548,7 +6310,6 @@
               </w:rPr>
               <w:t>(</w:t>
             </w:r>
-            <w:proofErr w:type="gramEnd"/>
             <w:r>
               <w:rPr>
                 <w:rFonts w:asciiTheme="minorHAnsi" w:hAnsiTheme="minorHAnsi" w:cstheme="minorHAnsi"/>
@@ -7098,7 +6859,6 @@
           <w:rFonts w:asciiTheme="minorHAnsi" w:eastAsia="Batang" w:hAnsiTheme="minorHAnsi" w:cstheme="minorHAnsi"/>
           <w:szCs w:val="22"/>
         </w:rPr>
-        <w:lastRenderedPageBreak/>
         <w:t>Nationality</w:t>
       </w:r>
       <w:r>
@@ -7141,6 +6901,7 @@
           <w:rFonts w:asciiTheme="minorHAnsi" w:eastAsia="Batang" w:hAnsiTheme="minorHAnsi" w:cstheme="minorHAnsi"/>
           <w:szCs w:val="22"/>
         </w:rPr>
+        <w:lastRenderedPageBreak/>
         <w:t>Sex</w:t>
       </w:r>
       <w:r>

</xml_diff>